<commit_message>
Bo sung phan cua Bao
</commit_message>
<xml_diff>
--- a/Week11/Filetonghop_W11_G1.docx
+++ b/Week11/Filetonghop_W11_G1.docx
@@ -468,7 +468,7 @@
       <w:pPr>
         <w:numPr>
           <w:ilvl w:val="0"/>
-          <w:numId w:val="1"/>
+          <w:numId w:val="2"/>
         </w:numPr>
         <w:spacing w:after="0" w:afterAutospacing="0"/>
         <w:ind w:left="720" w:hanging="360"/>
@@ -534,7 +534,7 @@
       <w:pPr>
         <w:numPr>
           <w:ilvl w:val="0"/>
-          <w:numId w:val="1"/>
+          <w:numId w:val="2"/>
         </w:numPr>
         <w:spacing w:after="0" w:afterAutospacing="0"/>
         <w:ind w:left="720" w:hanging="360"/>
@@ -593,12 +593,12 @@
           <wp:inline distB="114300" distT="114300" distL="114300" distR="114300">
             <wp:extent cx="5943600" cy="2768600"/>
             <wp:effectExtent b="0" l="0" r="0" t="0"/>
-            <wp:docPr id="7" name="image5.jpg"/>
+            <wp:docPr id="7" name="image6.jpg"/>
             <a:graphic>
               <a:graphicData uri="http://schemas.openxmlformats.org/drawingml/2006/picture">
                 <pic:pic>
                   <pic:nvPicPr>
-                    <pic:cNvPr id="0" name="image5.jpg"/>
+                    <pic:cNvPr id="0" name="image6.jpg"/>
                     <pic:cNvPicPr preferRelativeResize="0"/>
                   </pic:nvPicPr>
                   <pic:blipFill>
@@ -632,7 +632,7 @@
       <w:pPr>
         <w:numPr>
           <w:ilvl w:val="1"/>
-          <w:numId w:val="1"/>
+          <w:numId w:val="2"/>
         </w:numPr>
         <w:spacing w:after="0" w:afterAutospacing="0"/>
         <w:ind w:left="1440" w:hanging="360"/>
@@ -678,7 +678,7 @@
       <w:pPr>
         <w:numPr>
           <w:ilvl w:val="1"/>
-          <w:numId w:val="1"/>
+          <w:numId w:val="2"/>
         </w:numPr>
         <w:spacing w:after="0" w:afterAutospacing="0"/>
         <w:ind w:left="1440" w:hanging="360"/>
@@ -757,7 +757,7 @@
       <w:pPr>
         <w:numPr>
           <w:ilvl w:val="1"/>
-          <w:numId w:val="1"/>
+          <w:numId w:val="2"/>
         </w:numPr>
         <w:spacing w:after="0" w:afterAutospacing="0"/>
         <w:ind w:left="1440" w:hanging="360"/>
@@ -836,7 +836,7 @@
       <w:pPr>
         <w:numPr>
           <w:ilvl w:val="1"/>
-          <w:numId w:val="1"/>
+          <w:numId w:val="2"/>
         </w:numPr>
         <w:ind w:left="1440" w:hanging="360"/>
         <w:rPr>
@@ -1090,12 +1090,12 @@
           <wp:inline distB="0" distT="0" distL="0" distR="0">
             <wp:extent cx="5943600" cy="3094355"/>
             <wp:effectExtent b="0" l="0" r="0" t="0"/>
-            <wp:docPr id="2" name="image6.png"/>
+            <wp:docPr id="2" name="image3.png"/>
             <a:graphic>
               <a:graphicData uri="http://schemas.openxmlformats.org/drawingml/2006/picture">
                 <pic:pic>
                   <pic:nvPicPr>
-                    <pic:cNvPr id="0" name="image6.png"/>
+                    <pic:cNvPr id="0" name="image3.png"/>
                     <pic:cNvPicPr preferRelativeResize="0"/>
                   </pic:nvPicPr>
                   <pic:blipFill>
@@ -1183,12 +1183,12 @@
           <wp:inline distB="0" distT="0" distL="0" distR="0">
             <wp:extent cx="5943600" cy="1967230"/>
             <wp:effectExtent b="0" l="0" r="0" t="0"/>
-            <wp:docPr id="4" name="image2.png"/>
+            <wp:docPr id="4" name="image1.png"/>
             <a:graphic>
               <a:graphicData uri="http://schemas.openxmlformats.org/drawingml/2006/picture">
                 <pic:pic>
                   <pic:nvPicPr>
-                    <pic:cNvPr id="0" name="image2.png"/>
+                    <pic:cNvPr id="0" name="image1.png"/>
                     <pic:cNvPicPr preferRelativeResize="0"/>
                   </pic:nvPicPr>
                   <pic:blipFill>
@@ -1240,12 +1240,12 @@
           <wp:inline distB="0" distT="0" distL="0" distR="0">
             <wp:extent cx="5943600" cy="4545965"/>
             <wp:effectExtent b="0" l="0" r="0" t="0"/>
-            <wp:docPr id="3" name="image7.png"/>
+            <wp:docPr id="3" name="image5.png"/>
             <a:graphic>
               <a:graphicData uri="http://schemas.openxmlformats.org/drawingml/2006/picture">
                 <pic:pic>
                   <pic:nvPicPr>
-                    <pic:cNvPr id="0" name="image7.png"/>
+                    <pic:cNvPr id="0" name="image5.png"/>
                     <pic:cNvPicPr preferRelativeResize="0"/>
                   </pic:nvPicPr>
                   <pic:blipFill>
@@ -1347,12 +1347,12 @@
           <wp:inline distB="0" distT="0" distL="0" distR="0">
             <wp:extent cx="5943600" cy="2085340"/>
             <wp:effectExtent b="0" l="0" r="0" t="0"/>
-            <wp:docPr id="6" name="image1.png"/>
+            <wp:docPr id="6" name="image4.png"/>
             <a:graphic>
               <a:graphicData uri="http://schemas.openxmlformats.org/drawingml/2006/picture">
                 <pic:pic>
                   <pic:nvPicPr>
-                    <pic:cNvPr id="0" name="image1.png"/>
+                    <pic:cNvPr id="0" name="image4.png"/>
                     <pic:cNvPicPr preferRelativeResize="0"/>
                   </pic:nvPicPr>
                   <pic:blipFill>
@@ -1432,12 +1432,12 @@
           <wp:inline distB="0" distT="0" distL="0" distR="0">
             <wp:extent cx="5943600" cy="1066800"/>
             <wp:effectExtent b="0" l="0" r="0" t="0"/>
-            <wp:docPr id="5" name="image3.png"/>
+            <wp:docPr id="5" name="image2.png"/>
             <a:graphic>
               <a:graphicData uri="http://schemas.openxmlformats.org/drawingml/2006/picture">
                 <pic:pic>
                   <pic:nvPicPr>
-                    <pic:cNvPr id="0" name="image3.png"/>
+                    <pic:cNvPr id="0" name="image2.png"/>
                     <pic:cNvPicPr preferRelativeResize="0"/>
                   </pic:nvPicPr>
                   <pic:blipFill>
@@ -1471,18 +1471,6 @@
       <w:pPr>
         <w:rPr>
           <w:rFonts w:ascii="Arial" w:cs="Arial" w:eastAsia="Arial" w:hAnsi="Arial"/>
-        </w:rPr>
-      </w:pPr>
-      <w:r>
-        <w:rPr>
-          <w:rtl w:val="0"/>
-        </w:rPr>
-      </w:r>
-    </w:p>
-    <w:p>
-      <w:pPr>
-        <w:rPr>
-          <w:rFonts w:ascii="Arial" w:cs="Arial" w:eastAsia="Arial" w:hAnsi="Arial"/>
           <w:color w:val="1d2129"/>
           <w:sz w:val="28"/>
           <w:szCs w:val="28"/>
@@ -1548,12 +1536,12 @@
           <wp:inline distB="0" distT="0" distL="0" distR="0">
             <wp:extent cx="5943600" cy="1002030"/>
             <wp:effectExtent b="0" l="0" r="0" t="0"/>
-            <wp:docPr id="1" name="image4.png"/>
+            <wp:docPr id="1" name="image7.png"/>
             <a:graphic>
               <a:graphicData uri="http://schemas.openxmlformats.org/drawingml/2006/picture">
                 <pic:pic>
                   <pic:nvPicPr>
-                    <pic:cNvPr id="0" name="image4.png"/>
+                    <pic:cNvPr id="0" name="image7.png"/>
                     <pic:cNvPicPr preferRelativeResize="0"/>
                   </pic:nvPicPr>
                   <pic:blipFill>
@@ -1583,6 +1571,86 @@
         </w:rPr>
       </w:r>
     </w:p>
+    <w:p>
+      <w:pPr>
+        <w:rPr>
+          <w:rFonts w:ascii="Arial" w:cs="Arial" w:eastAsia="Arial" w:hAnsi="Arial"/>
+          <w:sz w:val="32"/>
+          <w:szCs w:val="32"/>
+        </w:rPr>
+      </w:pPr>
+      <w:r>
+        <w:rPr>
+          <w:rtl w:val="0"/>
+        </w:rPr>
+      </w:r>
+    </w:p>
+    <w:p>
+      <w:pPr>
+        <w:rPr>
+          <w:rFonts w:ascii="Arial" w:cs="Arial" w:eastAsia="Arial" w:hAnsi="Arial"/>
+          <w:sz w:val="32"/>
+          <w:szCs w:val="32"/>
+        </w:rPr>
+      </w:pPr>
+      <w:r>
+        <w:rPr>
+          <w:rFonts w:ascii="Arial" w:cs="Arial" w:eastAsia="Arial" w:hAnsi="Arial"/>
+          <w:sz w:val="32"/>
+          <w:szCs w:val="32"/>
+          <w:rtl w:val="0"/>
+        </w:rPr>
+        <w:t xml:space="preserve">3. Xử lý khi có nhiều tuyến, các tuyến có thể cắt nhau.</w:t>
+      </w:r>
+    </w:p>
+    <w:p>
+      <w:pPr>
+        <w:numPr>
+          <w:ilvl w:val="0"/>
+          <w:numId w:val="1"/>
+        </w:numPr>
+        <w:spacing w:after="0" w:afterAutospacing="0"/>
+        <w:ind w:left="720" w:hanging="360"/>
+        <w:rPr>
+          <w:rFonts w:ascii="Arial" w:cs="Arial" w:eastAsia="Arial" w:hAnsi="Arial"/>
+          <w:sz w:val="24"/>
+          <w:szCs w:val="24"/>
+        </w:rPr>
+      </w:pPr>
+      <w:r>
+        <w:rPr>
+          <w:rFonts w:ascii="Arial" w:cs="Arial" w:eastAsia="Arial" w:hAnsi="Arial"/>
+          <w:sz w:val="24"/>
+          <w:szCs w:val="24"/>
+          <w:rtl w:val="0"/>
+        </w:rPr>
+        <w:t xml:space="preserve">Thêm Class LineDTO, LineDAO</w:t>
+      </w:r>
+    </w:p>
+    <w:p>
+      <w:pPr>
+        <w:numPr>
+          <w:ilvl w:val="0"/>
+          <w:numId w:val="1"/>
+        </w:numPr>
+        <w:ind w:left="720" w:hanging="360"/>
+        <w:rPr>
+          <w:rFonts w:ascii="Arial" w:cs="Arial" w:eastAsia="Arial" w:hAnsi="Arial"/>
+          <w:sz w:val="24"/>
+          <w:szCs w:val="24"/>
+          <w:u w:val="none"/>
+        </w:rPr>
+      </w:pPr>
+      <w:r>
+        <w:rPr>
+          <w:rFonts w:ascii="Arial" w:cs="Arial" w:eastAsia="Arial" w:hAnsi="Arial"/>
+          <w:sz w:val="24"/>
+          <w:szCs w:val="24"/>
+          <w:rtl w:val="0"/>
+        </w:rPr>
+        <w:t xml:space="preserve">Thay đổi database: thêm bảng line, thêm trường lineId vào bảng station.</w:t>
+      </w:r>
+    </w:p>
     <w:sectPr>
       <w:pgSz w:h="15840" w:w="12240"/>
       <w:pgMar w:bottom="1440" w:top="1440" w:left="1440" w:right="1440" w:header="720" w:footer="720"/>
@@ -1704,8 +1772,121 @@
       </w:rPr>
     </w:lvl>
   </w:abstractNum>
+  <w:abstractNum w:abstractNumId="2">
+    <w:lvl w:ilvl="0">
+      <w:start w:val="1"/>
+      <w:numFmt w:val="bullet"/>
+      <w:lvlText w:val="●"/>
+      <w:lvlJc w:val="left"/>
+      <w:pPr>
+        <w:ind w:left="720" w:hanging="360"/>
+      </w:pPr>
+      <w:rPr>
+        <w:u w:val="none"/>
+      </w:rPr>
+    </w:lvl>
+    <w:lvl w:ilvl="1">
+      <w:start w:val="1"/>
+      <w:numFmt w:val="bullet"/>
+      <w:lvlText w:val="○"/>
+      <w:lvlJc w:val="left"/>
+      <w:pPr>
+        <w:ind w:left="1440" w:hanging="360"/>
+      </w:pPr>
+      <w:rPr>
+        <w:u w:val="none"/>
+      </w:rPr>
+    </w:lvl>
+    <w:lvl w:ilvl="2">
+      <w:start w:val="1"/>
+      <w:numFmt w:val="bullet"/>
+      <w:lvlText w:val="■"/>
+      <w:lvlJc w:val="left"/>
+      <w:pPr>
+        <w:ind w:left="2160" w:hanging="360"/>
+      </w:pPr>
+      <w:rPr>
+        <w:u w:val="none"/>
+      </w:rPr>
+    </w:lvl>
+    <w:lvl w:ilvl="3">
+      <w:start w:val="1"/>
+      <w:numFmt w:val="bullet"/>
+      <w:lvlText w:val="●"/>
+      <w:lvlJc w:val="left"/>
+      <w:pPr>
+        <w:ind w:left="2880" w:hanging="360"/>
+      </w:pPr>
+      <w:rPr>
+        <w:u w:val="none"/>
+      </w:rPr>
+    </w:lvl>
+    <w:lvl w:ilvl="4">
+      <w:start w:val="1"/>
+      <w:numFmt w:val="bullet"/>
+      <w:lvlText w:val="○"/>
+      <w:lvlJc w:val="left"/>
+      <w:pPr>
+        <w:ind w:left="3600" w:hanging="360"/>
+      </w:pPr>
+      <w:rPr>
+        <w:u w:val="none"/>
+      </w:rPr>
+    </w:lvl>
+    <w:lvl w:ilvl="5">
+      <w:start w:val="1"/>
+      <w:numFmt w:val="bullet"/>
+      <w:lvlText w:val="■"/>
+      <w:lvlJc w:val="left"/>
+      <w:pPr>
+        <w:ind w:left="4320" w:hanging="360"/>
+      </w:pPr>
+      <w:rPr>
+        <w:u w:val="none"/>
+      </w:rPr>
+    </w:lvl>
+    <w:lvl w:ilvl="6">
+      <w:start w:val="1"/>
+      <w:numFmt w:val="bullet"/>
+      <w:lvlText w:val="●"/>
+      <w:lvlJc w:val="left"/>
+      <w:pPr>
+        <w:ind w:left="5040" w:hanging="360"/>
+      </w:pPr>
+      <w:rPr>
+        <w:u w:val="none"/>
+      </w:rPr>
+    </w:lvl>
+    <w:lvl w:ilvl="7">
+      <w:start w:val="1"/>
+      <w:numFmt w:val="bullet"/>
+      <w:lvlText w:val="○"/>
+      <w:lvlJc w:val="left"/>
+      <w:pPr>
+        <w:ind w:left="5760" w:hanging="360"/>
+      </w:pPr>
+      <w:rPr>
+        <w:u w:val="none"/>
+      </w:rPr>
+    </w:lvl>
+    <w:lvl w:ilvl="8">
+      <w:start w:val="1"/>
+      <w:numFmt w:val="bullet"/>
+      <w:lvlText w:val="■"/>
+      <w:lvlJc w:val="left"/>
+      <w:pPr>
+        <w:ind w:left="6480" w:hanging="360"/>
+      </w:pPr>
+      <w:rPr>
+        <w:u w:val="none"/>
+      </w:rPr>
+    </w:lvl>
+  </w:abstractNum>
   <w:num w:numId="1">
     <w:abstractNumId w:val="1"/>
+  </w:num>
+  <w:num w:numId="2">
+    <w:abstractNumId w:val="2"/>
   </w:num>
 </w:numbering>
 </file>

</xml_diff>